<commit_message>
Desafío SASS II + SEO
</commit_message>
<xml_diff>
--- a/Documento Explicativo SEO.docx
+++ b/Documento Explicativo SEO.docx
@@ -19,105 +19,568 @@
         <w:t>Documento Explicativo SEO</w:t>
       </w:r>
     </w:p>
-    <w:p>
-      <w:pPr>
-        <w:pStyle w:val="Prrafodelista"/>
-        <w:numPr>
-          <w:ilvl w:val="0"/>
-          <w:numId w:val="1"/>
-        </w:numPr>
-      </w:pPr>
-      <w:r>
-        <w:t xml:space="preserve">Títulos </w:t>
-      </w:r>
-      <w:r>
-        <w:t>Encabezados:</w:t>
-      </w:r>
-    </w:p>
-    <w:p>
-      <w:pPr>
-        <w:pStyle w:val="Prrafodelista"/>
-        <w:numPr>
-          <w:ilvl w:val="1"/>
-          <w:numId w:val="1"/>
-        </w:numPr>
-      </w:pPr>
-      <w:r>
-        <w:t>Ya tenía todos los títulos de cada página en h1 con el tema principal de cada página</w:t>
-      </w:r>
-    </w:p>
-    <w:p>
-      <w:pPr>
-        <w:pStyle w:val="Prrafodelista"/>
-        <w:numPr>
-          <w:ilvl w:val="0"/>
-          <w:numId w:val="1"/>
-        </w:numPr>
-      </w:pPr>
-      <w:r>
-        <w:t>Keywords:</w:t>
-      </w:r>
-    </w:p>
-    <w:p>
-      <w:pPr>
-        <w:pStyle w:val="Prrafodelista"/>
-        <w:numPr>
-          <w:ilvl w:val="1"/>
-          <w:numId w:val="1"/>
-        </w:numPr>
-      </w:pPr>
-      <w:r>
-        <w:t>Agregué estas keywords</w:t>
-      </w:r>
-      <w:r>
-        <w:t xml:space="preserve">: </w:t>
-      </w:r>
-      <w:r>
-        <w:t>"odontología, endodoncia, tratamiento de conducto, ortodoncia, prótesis, blanqueamiento, estética dental, caries, Portas Esquivel"</w:t>
-      </w:r>
-    </w:p>
-    <w:p>
-      <w:pPr>
-        <w:pStyle w:val="Prrafodelista"/>
-        <w:numPr>
-          <w:ilvl w:val="0"/>
-          <w:numId w:val="1"/>
-        </w:numPr>
-      </w:pPr>
-      <w:r>
-        <w:t>Description:</w:t>
-      </w:r>
-    </w:p>
-    <w:p>
-      <w:pPr>
-        <w:pStyle w:val="Prrafodelista"/>
-        <w:numPr>
-          <w:ilvl w:val="1"/>
-          <w:numId w:val="1"/>
-        </w:numPr>
-      </w:pPr>
-      <w:r>
-        <w:t>Agregué estas descripciones:</w:t>
-      </w:r>
-    </w:p>
-    <w:p>
-      <w:pPr>
-        <w:pStyle w:val="Prrafodelista"/>
-        <w:numPr>
-          <w:ilvl w:val="2"/>
-          <w:numId w:val="1"/>
-        </w:numPr>
-      </w:pPr>
-      <w:r>
-        <w:t xml:space="preserve">Index.html: </w:t>
-      </w:r>
-      <w:r>
-        <w:t>"Brindamos soluciones integrales en estética dental, blanqueamiento, endodoncia, odontología general, ortodoncia y prótesis."</w:t>
-      </w:r>
-    </w:p>
+    <w:tbl>
+      <w:tblPr>
+        <w:tblStyle w:val="Tabladelista4-nfasis1"/>
+        <w:tblW w:w="0" w:type="auto"/>
+        <w:tblLook w:val="04A0" w:firstRow="1" w:lastRow="0" w:firstColumn="1" w:lastColumn="0" w:noHBand="0" w:noVBand="1"/>
+      </w:tblPr>
+      <w:tblGrid>
+        <w:gridCol w:w="1997"/>
+        <w:gridCol w:w="2393"/>
+        <w:gridCol w:w="5275"/>
+        <w:gridCol w:w="5276"/>
+      </w:tblGrid>
+      <w:tr>
+        <w:trPr>
+          <w:cnfStyle w:val="100000000000" w:firstRow="1" w:lastRow="0" w:firstColumn="0" w:lastColumn="0" w:oddVBand="0" w:evenVBand="0" w:oddHBand="0" w:evenHBand="0" w:firstRowFirstColumn="0" w:firstRowLastColumn="0" w:lastRowFirstColumn="0" w:lastRowLastColumn="0"/>
+          <w:trHeight w:val="418"/>
+        </w:trPr>
+        <w:tc>
+          <w:tcPr>
+            <w:cnfStyle w:val="001000000000" w:firstRow="0" w:lastRow="0" w:firstColumn="1" w:lastColumn="0" w:oddVBand="0" w:evenVBand="0" w:oddHBand="0" w:evenHBand="0" w:firstRowFirstColumn="0" w:firstRowLastColumn="0" w:lastRowFirstColumn="0" w:lastRowLastColumn="0"/>
+            <w:tcW w:w="1997" w:type="dxa"/>
+            <w:tcBorders>
+              <w:right w:val="single" w:sz="4" w:space="0" w:color="auto"/>
+            </w:tcBorders>
+            <w:vAlign w:val="center"/>
+          </w:tcPr>
+          <w:p>
+            <w:pPr>
+              <w:jc w:val="center"/>
+            </w:pPr>
+            <w:r>
+              <w:t>Página</w:t>
+            </w:r>
+          </w:p>
+        </w:tc>
+        <w:tc>
+          <w:tcPr>
+            <w:tcW w:w="2393" w:type="dxa"/>
+            <w:tcBorders>
+              <w:left w:val="single" w:sz="4" w:space="0" w:color="auto"/>
+            </w:tcBorders>
+            <w:vAlign w:val="center"/>
+          </w:tcPr>
+          <w:p>
+            <w:pPr>
+              <w:jc w:val="center"/>
+              <w:cnfStyle w:val="100000000000" w:firstRow="1" w:lastRow="0" w:firstColumn="0" w:lastColumn="0" w:oddVBand="0" w:evenVBand="0" w:oddHBand="0" w:evenHBand="0" w:firstRowFirstColumn="0" w:firstRowLastColumn="0" w:lastRowFirstColumn="0" w:lastRowLastColumn="0"/>
+            </w:pPr>
+            <w:r>
+              <w:t>Títulos Encabezados</w:t>
+            </w:r>
+          </w:p>
+        </w:tc>
+        <w:tc>
+          <w:tcPr>
+            <w:tcW w:w="5275" w:type="dxa"/>
+            <w:vAlign w:val="center"/>
+          </w:tcPr>
+          <w:p>
+            <w:pPr>
+              <w:jc w:val="center"/>
+              <w:cnfStyle w:val="100000000000" w:firstRow="1" w:lastRow="0" w:firstColumn="0" w:lastColumn="0" w:oddVBand="0" w:evenVBand="0" w:oddHBand="0" w:evenHBand="0" w:firstRowFirstColumn="0" w:firstRowLastColumn="0" w:lastRowFirstColumn="0" w:lastRowLastColumn="0"/>
+            </w:pPr>
+            <w:proofErr w:type="spellStart"/>
+            <w:r>
+              <w:t>Keywords</w:t>
+            </w:r>
+            <w:proofErr w:type="spellEnd"/>
+            <w:r>
+              <w:t xml:space="preserve"> agregadas</w:t>
+            </w:r>
+          </w:p>
+        </w:tc>
+        <w:tc>
+          <w:tcPr>
+            <w:tcW w:w="5276" w:type="dxa"/>
+            <w:vAlign w:val="center"/>
+          </w:tcPr>
+          <w:p>
+            <w:pPr>
+              <w:jc w:val="center"/>
+              <w:cnfStyle w:val="100000000000" w:firstRow="1" w:lastRow="0" w:firstColumn="0" w:lastColumn="0" w:oddVBand="0" w:evenVBand="0" w:oddHBand="0" w:evenHBand="0" w:firstRowFirstColumn="0" w:firstRowLastColumn="0" w:lastRowFirstColumn="0" w:lastRowLastColumn="0"/>
+            </w:pPr>
+            <w:proofErr w:type="spellStart"/>
+            <w:r>
+              <w:t>Description</w:t>
+            </w:r>
+            <w:r>
+              <w:t>s</w:t>
+            </w:r>
+            <w:proofErr w:type="spellEnd"/>
+            <w:r>
+              <w:t xml:space="preserve"> agregadas</w:t>
+            </w:r>
+          </w:p>
+        </w:tc>
+      </w:tr>
+      <w:tr>
+        <w:trPr>
+          <w:cnfStyle w:val="000000100000" w:firstRow="0" w:lastRow="0" w:firstColumn="0" w:lastColumn="0" w:oddVBand="0" w:evenVBand="0" w:oddHBand="1" w:evenHBand="0" w:firstRowFirstColumn="0" w:firstRowLastColumn="0" w:lastRowFirstColumn="0" w:lastRowLastColumn="0"/>
+          <w:trHeight w:val="1232"/>
+        </w:trPr>
+        <w:tc>
+          <w:tcPr>
+            <w:cnfStyle w:val="001000000000" w:firstRow="0" w:lastRow="0" w:firstColumn="1" w:lastColumn="0" w:oddVBand="0" w:evenVBand="0" w:oddHBand="0" w:evenHBand="0" w:firstRowFirstColumn="0" w:firstRowLastColumn="0" w:lastRowFirstColumn="0" w:lastRowLastColumn="0"/>
+            <w:tcW w:w="1997" w:type="dxa"/>
+            <w:tcBorders>
+              <w:right w:val="single" w:sz="4" w:space="0" w:color="auto"/>
+            </w:tcBorders>
+            <w:vAlign w:val="center"/>
+          </w:tcPr>
+          <w:p>
+            <w:pPr>
+              <w:jc w:val="center"/>
+            </w:pPr>
+            <w:r>
+              <w:t>index.html</w:t>
+            </w:r>
+          </w:p>
+        </w:tc>
+        <w:tc>
+          <w:tcPr>
+            <w:tcW w:w="2393" w:type="dxa"/>
+            <w:tcBorders>
+              <w:left w:val="single" w:sz="4" w:space="0" w:color="auto"/>
+            </w:tcBorders>
+            <w:vAlign w:val="center"/>
+          </w:tcPr>
+          <w:p>
+            <w:pPr>
+              <w:jc w:val="center"/>
+              <w:cnfStyle w:val="000000100000" w:firstRow="0" w:lastRow="0" w:firstColumn="0" w:lastColumn="0" w:oddVBand="0" w:evenVBand="0" w:oddHBand="1" w:evenHBand="0" w:firstRowFirstColumn="0" w:firstRowLastColumn="0" w:lastRowFirstColumn="0" w:lastRowLastColumn="0"/>
+            </w:pPr>
+            <w:r>
+              <w:t>En</w:t>
+            </w:r>
+            <w:r>
+              <w:t xml:space="preserve"> h1 con el tema principal de </w:t>
+            </w:r>
+            <w:r>
+              <w:t>la</w:t>
+            </w:r>
+            <w:r>
+              <w:t xml:space="preserve"> página</w:t>
+            </w:r>
+          </w:p>
+        </w:tc>
+        <w:tc>
+          <w:tcPr>
+            <w:tcW w:w="5275" w:type="dxa"/>
+            <w:vAlign w:val="center"/>
+          </w:tcPr>
+          <w:p>
+            <w:pPr>
+              <w:jc w:val="center"/>
+              <w:cnfStyle w:val="000000100000" w:firstRow="0" w:lastRow="0" w:firstColumn="0" w:lastColumn="0" w:oddVBand="0" w:evenVBand="0" w:oddHBand="1" w:evenHBand="0" w:firstRowFirstColumn="0" w:firstRowLastColumn="0" w:lastRowFirstColumn="0" w:lastRowLastColumn="0"/>
+            </w:pPr>
+            <w:r>
+              <w:t>"odontología, endodoncia, tratamiento de conducto, ortodoncia, prótesis, blanqueamiento, estética dental, caries, Portas Esquivel"</w:t>
+            </w:r>
+          </w:p>
+        </w:tc>
+        <w:tc>
+          <w:tcPr>
+            <w:tcW w:w="5276" w:type="dxa"/>
+            <w:vAlign w:val="center"/>
+          </w:tcPr>
+          <w:p>
+            <w:pPr>
+              <w:jc w:val="center"/>
+              <w:cnfStyle w:val="000000100000" w:firstRow="0" w:lastRow="0" w:firstColumn="0" w:lastColumn="0" w:oddVBand="0" w:evenVBand="0" w:oddHBand="1" w:evenHBand="0" w:firstRowFirstColumn="0" w:firstRowLastColumn="0" w:lastRowFirstColumn="0" w:lastRowLastColumn="0"/>
+            </w:pPr>
+            <w:r>
+              <w:t>"Brindamos soluciones integrales en estética dental, blanqueamiento, endodoncia, odontología general, ortodoncia y prótesis."</w:t>
+            </w:r>
+          </w:p>
+        </w:tc>
+      </w:tr>
+      <w:tr>
+        <w:trPr>
+          <w:trHeight w:val="1232"/>
+        </w:trPr>
+        <w:tc>
+          <w:tcPr>
+            <w:cnfStyle w:val="001000000000" w:firstRow="0" w:lastRow="0" w:firstColumn="1" w:lastColumn="0" w:oddVBand="0" w:evenVBand="0" w:oddHBand="0" w:evenHBand="0" w:firstRowFirstColumn="0" w:firstRowLastColumn="0" w:lastRowFirstColumn="0" w:lastRowLastColumn="0"/>
+            <w:tcW w:w="1997" w:type="dxa"/>
+            <w:tcBorders>
+              <w:right w:val="single" w:sz="4" w:space="0" w:color="auto"/>
+            </w:tcBorders>
+            <w:vAlign w:val="center"/>
+          </w:tcPr>
+          <w:p>
+            <w:pPr>
+              <w:jc w:val="center"/>
+            </w:pPr>
+            <w:r>
+              <w:t>contacto.html</w:t>
+            </w:r>
+          </w:p>
+        </w:tc>
+        <w:tc>
+          <w:tcPr>
+            <w:tcW w:w="2393" w:type="dxa"/>
+            <w:tcBorders>
+              <w:left w:val="single" w:sz="4" w:space="0" w:color="auto"/>
+            </w:tcBorders>
+            <w:vAlign w:val="center"/>
+          </w:tcPr>
+          <w:p>
+            <w:pPr>
+              <w:jc w:val="center"/>
+              <w:cnfStyle w:val="000000000000" w:firstRow="0" w:lastRow="0" w:firstColumn="0" w:lastColumn="0" w:oddVBand="0" w:evenVBand="0" w:oddHBand="0" w:evenHBand="0" w:firstRowFirstColumn="0" w:firstRowLastColumn="0" w:lastRowFirstColumn="0" w:lastRowLastColumn="0"/>
+            </w:pPr>
+            <w:r>
+              <w:t>En h1 con el tema principal de la página</w:t>
+            </w:r>
+          </w:p>
+        </w:tc>
+        <w:tc>
+          <w:tcPr>
+            <w:tcW w:w="5275" w:type="dxa"/>
+            <w:vAlign w:val="center"/>
+          </w:tcPr>
+          <w:p>
+            <w:pPr>
+              <w:jc w:val="center"/>
+              <w:cnfStyle w:val="000000000000" w:firstRow="0" w:lastRow="0" w:firstColumn="0" w:lastColumn="0" w:oddVBand="0" w:evenVBand="0" w:oddHBand="0" w:evenHBand="0" w:firstRowFirstColumn="0" w:firstRowLastColumn="0" w:lastRowFirstColumn="0" w:lastRowLastColumn="0"/>
+            </w:pPr>
+            <w:r>
+              <w:t>"contacto, odontología, endodoncia, tratamiento de conducto, ortodoncia, prótesis, blanqueamiento, estética dental, caries, Portas Esquivel"</w:t>
+            </w:r>
+          </w:p>
+        </w:tc>
+        <w:tc>
+          <w:tcPr>
+            <w:tcW w:w="5276" w:type="dxa"/>
+            <w:vAlign w:val="center"/>
+          </w:tcPr>
+          <w:p>
+            <w:pPr>
+              <w:jc w:val="center"/>
+              <w:cnfStyle w:val="000000000000" w:firstRow="0" w:lastRow="0" w:firstColumn="0" w:lastColumn="0" w:oddVBand="0" w:evenVBand="0" w:oddHBand="0" w:evenHBand="0" w:firstRowFirstColumn="0" w:firstRowLastColumn="0" w:lastRowFirstColumn="0" w:lastRowLastColumn="0"/>
+            </w:pPr>
+            <w:r>
+              <w:t>"</w:t>
+            </w:r>
+            <w:proofErr w:type="spellStart"/>
+            <w:r>
+              <w:t>Contactanos</w:t>
+            </w:r>
+            <w:proofErr w:type="spellEnd"/>
+            <w:r>
+              <w:t xml:space="preserve"> para obtener soluciones integrales en estética dental, blanqueamiento, endodoncia, odontología general, ortodoncia y prótesis."</w:t>
+            </w:r>
+          </w:p>
+        </w:tc>
+      </w:tr>
+      <w:tr>
+        <w:trPr>
+          <w:cnfStyle w:val="000000100000" w:firstRow="0" w:lastRow="0" w:firstColumn="0" w:lastColumn="0" w:oddVBand="0" w:evenVBand="0" w:oddHBand="1" w:evenHBand="0" w:firstRowFirstColumn="0" w:firstRowLastColumn="0" w:lastRowFirstColumn="0" w:lastRowLastColumn="0"/>
+          <w:trHeight w:val="1673"/>
+        </w:trPr>
+        <w:tc>
+          <w:tcPr>
+            <w:cnfStyle w:val="001000000000" w:firstRow="0" w:lastRow="0" w:firstColumn="1" w:lastColumn="0" w:oddVBand="0" w:evenVBand="0" w:oddHBand="0" w:evenHBand="0" w:firstRowFirstColumn="0" w:firstRowLastColumn="0" w:lastRowFirstColumn="0" w:lastRowLastColumn="0"/>
+            <w:tcW w:w="1997" w:type="dxa"/>
+            <w:tcBorders>
+              <w:right w:val="single" w:sz="4" w:space="0" w:color="auto"/>
+            </w:tcBorders>
+            <w:vAlign w:val="center"/>
+          </w:tcPr>
+          <w:p>
+            <w:pPr>
+              <w:jc w:val="center"/>
+            </w:pPr>
+            <w:r>
+              <w:t>odontotips.html</w:t>
+            </w:r>
+          </w:p>
+        </w:tc>
+        <w:tc>
+          <w:tcPr>
+            <w:tcW w:w="2393" w:type="dxa"/>
+            <w:tcBorders>
+              <w:left w:val="single" w:sz="4" w:space="0" w:color="auto"/>
+            </w:tcBorders>
+            <w:vAlign w:val="center"/>
+          </w:tcPr>
+          <w:p>
+            <w:pPr>
+              <w:jc w:val="center"/>
+              <w:cnfStyle w:val="000000100000" w:firstRow="0" w:lastRow="0" w:firstColumn="0" w:lastColumn="0" w:oddVBand="0" w:evenVBand="0" w:oddHBand="1" w:evenHBand="0" w:firstRowFirstColumn="0" w:firstRowLastColumn="0" w:lastRowFirstColumn="0" w:lastRowLastColumn="0"/>
+            </w:pPr>
+            <w:r>
+              <w:t>En h1 con el tema principal de la página</w:t>
+            </w:r>
+          </w:p>
+        </w:tc>
+        <w:tc>
+          <w:tcPr>
+            <w:tcW w:w="5275" w:type="dxa"/>
+            <w:vAlign w:val="center"/>
+          </w:tcPr>
+          <w:p>
+            <w:pPr>
+              <w:jc w:val="center"/>
+              <w:cnfStyle w:val="000000100000" w:firstRow="0" w:lastRow="0" w:firstColumn="0" w:lastColumn="0" w:oddVBand="0" w:evenVBand="0" w:oddHBand="1" w:evenHBand="0" w:firstRowFirstColumn="0" w:firstRowLastColumn="0" w:lastRowFirstColumn="0" w:lastRowLastColumn="0"/>
+            </w:pPr>
+            <w:r>
+              <w:t>"</w:t>
+            </w:r>
+            <w:proofErr w:type="spellStart"/>
+            <w:r>
+              <w:t>tips</w:t>
+            </w:r>
+            <w:proofErr w:type="spellEnd"/>
+            <w:r>
+              <w:t>, consejos, odontología, endodoncia, tratamiento de conducto, ortodoncia, prótesis, blanqueamiento, estética dental, caries, Portas Esquivel"</w:t>
+            </w:r>
+          </w:p>
+        </w:tc>
+        <w:tc>
+          <w:tcPr>
+            <w:tcW w:w="5276" w:type="dxa"/>
+            <w:vAlign w:val="center"/>
+          </w:tcPr>
+          <w:p>
+            <w:pPr>
+              <w:jc w:val="center"/>
+              <w:cnfStyle w:val="000000100000" w:firstRow="0" w:lastRow="0" w:firstColumn="0" w:lastColumn="0" w:oddVBand="0" w:evenVBand="0" w:oddHBand="1" w:evenHBand="0" w:firstRowFirstColumn="0" w:firstRowLastColumn="0" w:lastRowFirstColumn="0" w:lastRowLastColumn="0"/>
+            </w:pPr>
+            <w:r>
+              <w:t>"Consejos odontológicos para el correcto cuidado de tus dientes en tu vida diaria."</w:t>
+            </w:r>
+          </w:p>
+        </w:tc>
+      </w:tr>
+      <w:tr>
+        <w:trPr>
+          <w:trHeight w:val="1650"/>
+        </w:trPr>
+        <w:tc>
+          <w:tcPr>
+            <w:cnfStyle w:val="001000000000" w:firstRow="0" w:lastRow="0" w:firstColumn="1" w:lastColumn="0" w:oddVBand="0" w:evenVBand="0" w:oddHBand="0" w:evenHBand="0" w:firstRowFirstColumn="0" w:firstRowLastColumn="0" w:lastRowFirstColumn="0" w:lastRowLastColumn="0"/>
+            <w:tcW w:w="1997" w:type="dxa"/>
+            <w:tcBorders>
+              <w:right w:val="single" w:sz="4" w:space="0" w:color="auto"/>
+            </w:tcBorders>
+            <w:vAlign w:val="center"/>
+          </w:tcPr>
+          <w:p>
+            <w:pPr>
+              <w:jc w:val="center"/>
+            </w:pPr>
+            <w:r>
+              <w:t>profesionales.html</w:t>
+            </w:r>
+          </w:p>
+        </w:tc>
+        <w:tc>
+          <w:tcPr>
+            <w:tcW w:w="2393" w:type="dxa"/>
+            <w:tcBorders>
+              <w:left w:val="single" w:sz="4" w:space="0" w:color="auto"/>
+            </w:tcBorders>
+            <w:vAlign w:val="center"/>
+          </w:tcPr>
+          <w:p>
+            <w:pPr>
+              <w:jc w:val="center"/>
+              <w:cnfStyle w:val="000000000000" w:firstRow="0" w:lastRow="0" w:firstColumn="0" w:lastColumn="0" w:oddVBand="0" w:evenVBand="0" w:oddHBand="0" w:evenHBand="0" w:firstRowFirstColumn="0" w:firstRowLastColumn="0" w:lastRowFirstColumn="0" w:lastRowLastColumn="0"/>
+            </w:pPr>
+            <w:r>
+              <w:t>En h1 con el tema principal de la página</w:t>
+            </w:r>
+          </w:p>
+        </w:tc>
+        <w:tc>
+          <w:tcPr>
+            <w:tcW w:w="5275" w:type="dxa"/>
+            <w:vAlign w:val="center"/>
+          </w:tcPr>
+          <w:p>
+            <w:pPr>
+              <w:jc w:val="center"/>
+              <w:cnfStyle w:val="000000000000" w:firstRow="0" w:lastRow="0" w:firstColumn="0" w:lastColumn="0" w:oddVBand="0" w:evenVBand="0" w:oddHBand="0" w:evenHBand="0" w:firstRowFirstColumn="0" w:firstRowLastColumn="0" w:lastRowFirstColumn="0" w:lastRowLastColumn="0"/>
+            </w:pPr>
+            <w:r>
+              <w:t>"profesionales, odontólogo, odontología, endodoncia, tratamiento de conducto, ortodoncia, prótesis, blanqueamiento, estética dental, caries, Portas Esquivel"</w:t>
+            </w:r>
+          </w:p>
+        </w:tc>
+        <w:tc>
+          <w:tcPr>
+            <w:tcW w:w="5276" w:type="dxa"/>
+            <w:vAlign w:val="center"/>
+          </w:tcPr>
+          <w:p>
+            <w:pPr>
+              <w:jc w:val="center"/>
+              <w:cnfStyle w:val="000000000000" w:firstRow="0" w:lastRow="0" w:firstColumn="0" w:lastColumn="0" w:oddVBand="0" w:evenVBand="0" w:oddHBand="0" w:evenHBand="0" w:firstRowFirstColumn="0" w:firstRowLastColumn="0" w:lastRowFirstColumn="0" w:lastRowLastColumn="0"/>
+            </w:pPr>
+            <w:r>
+              <w:t>"Profesionales especialistas en estética dental, blanqueamiento, endodoncia, odontología general, ortodoncia y prótesis."</w:t>
+            </w:r>
+          </w:p>
+        </w:tc>
+      </w:tr>
+      <w:tr>
+        <w:trPr>
+          <w:cnfStyle w:val="000000100000" w:firstRow="0" w:lastRow="0" w:firstColumn="0" w:lastColumn="0" w:oddVBand="0" w:evenVBand="0" w:oddHBand="1" w:evenHBand="0" w:firstRowFirstColumn="0" w:firstRowLastColumn="0" w:lastRowFirstColumn="0" w:lastRowLastColumn="0"/>
+          <w:trHeight w:val="1232"/>
+        </w:trPr>
+        <w:tc>
+          <w:tcPr>
+            <w:cnfStyle w:val="001000000000" w:firstRow="0" w:lastRow="0" w:firstColumn="1" w:lastColumn="0" w:oddVBand="0" w:evenVBand="0" w:oddHBand="0" w:evenHBand="0" w:firstRowFirstColumn="0" w:firstRowLastColumn="0" w:lastRowFirstColumn="0" w:lastRowLastColumn="0"/>
+            <w:tcW w:w="1997" w:type="dxa"/>
+            <w:tcBorders>
+              <w:right w:val="single" w:sz="4" w:space="0" w:color="auto"/>
+            </w:tcBorders>
+            <w:vAlign w:val="center"/>
+          </w:tcPr>
+          <w:p>
+            <w:pPr>
+              <w:jc w:val="center"/>
+            </w:pPr>
+            <w:r>
+              <w:t>servicios.html</w:t>
+            </w:r>
+          </w:p>
+        </w:tc>
+        <w:tc>
+          <w:tcPr>
+            <w:tcW w:w="2393" w:type="dxa"/>
+            <w:tcBorders>
+              <w:left w:val="single" w:sz="4" w:space="0" w:color="auto"/>
+            </w:tcBorders>
+            <w:vAlign w:val="center"/>
+          </w:tcPr>
+          <w:p>
+            <w:pPr>
+              <w:jc w:val="center"/>
+              <w:cnfStyle w:val="000000100000" w:firstRow="0" w:lastRow="0" w:firstColumn="0" w:lastColumn="0" w:oddVBand="0" w:evenVBand="0" w:oddHBand="1" w:evenHBand="0" w:firstRowFirstColumn="0" w:firstRowLastColumn="0" w:lastRowFirstColumn="0" w:lastRowLastColumn="0"/>
+            </w:pPr>
+            <w:r>
+              <w:t>En h1 con el tema principal de la página</w:t>
+            </w:r>
+          </w:p>
+        </w:tc>
+        <w:tc>
+          <w:tcPr>
+            <w:tcW w:w="5275" w:type="dxa"/>
+            <w:vAlign w:val="center"/>
+          </w:tcPr>
+          <w:p>
+            <w:pPr>
+              <w:jc w:val="center"/>
+              <w:cnfStyle w:val="000000100000" w:firstRow="0" w:lastRow="0" w:firstColumn="0" w:lastColumn="0" w:oddVBand="0" w:evenVBand="0" w:oddHBand="1" w:evenHBand="0" w:firstRowFirstColumn="0" w:firstRowLastColumn="0" w:lastRowFirstColumn="0" w:lastRowLastColumn="0"/>
+            </w:pPr>
+            <w:r>
+              <w:t>“servicios, odontología, endodoncia, tratamiento de conducto, ortodoncia, prótesis, blanqueamiento, estética dental, caries, Portas Esquivel"</w:t>
+            </w:r>
+          </w:p>
+        </w:tc>
+        <w:tc>
+          <w:tcPr>
+            <w:tcW w:w="5276" w:type="dxa"/>
+            <w:vAlign w:val="center"/>
+          </w:tcPr>
+          <w:p>
+            <w:pPr>
+              <w:jc w:val="center"/>
+              <w:cnfStyle w:val="000000100000" w:firstRow="0" w:lastRow="0" w:firstColumn="0" w:lastColumn="0" w:oddVBand="0" w:evenVBand="0" w:oddHBand="1" w:evenHBand="0" w:firstRowFirstColumn="0" w:firstRowLastColumn="0" w:lastRowFirstColumn="0" w:lastRowLastColumn="0"/>
+            </w:pPr>
+            <w:r>
+              <w:t>"</w:t>
+            </w:r>
+            <w:r>
+              <w:t xml:space="preserve">Servicios: </w:t>
+            </w:r>
+            <w:r>
+              <w:t>estética dental, blanqueamiento, endodoncia, odontología general, ortodoncia y prótesis."</w:t>
+            </w:r>
+          </w:p>
+        </w:tc>
+      </w:tr>
+      <w:tr>
+        <w:trPr>
+          <w:trHeight w:val="1232"/>
+        </w:trPr>
+        <w:tc>
+          <w:tcPr>
+            <w:cnfStyle w:val="001000000000" w:firstRow="0" w:lastRow="0" w:firstColumn="1" w:lastColumn="0" w:oddVBand="0" w:evenVBand="0" w:oddHBand="0" w:evenHBand="0" w:firstRowFirstColumn="0" w:firstRowLastColumn="0" w:lastRowFirstColumn="0" w:lastRowLastColumn="0"/>
+            <w:tcW w:w="1997" w:type="dxa"/>
+            <w:tcBorders>
+              <w:right w:val="single" w:sz="4" w:space="0" w:color="auto"/>
+            </w:tcBorders>
+            <w:vAlign w:val="center"/>
+          </w:tcPr>
+          <w:p>
+            <w:pPr>
+              <w:jc w:val="center"/>
+            </w:pPr>
+            <w:r>
+              <w:t>turnos.html</w:t>
+            </w:r>
+          </w:p>
+        </w:tc>
+        <w:tc>
+          <w:tcPr>
+            <w:tcW w:w="2393" w:type="dxa"/>
+            <w:tcBorders>
+              <w:left w:val="single" w:sz="4" w:space="0" w:color="auto"/>
+            </w:tcBorders>
+            <w:vAlign w:val="center"/>
+          </w:tcPr>
+          <w:p>
+            <w:pPr>
+              <w:jc w:val="center"/>
+              <w:cnfStyle w:val="000000000000" w:firstRow="0" w:lastRow="0" w:firstColumn="0" w:lastColumn="0" w:oddVBand="0" w:evenVBand="0" w:oddHBand="0" w:evenHBand="0" w:firstRowFirstColumn="0" w:firstRowLastColumn="0" w:lastRowFirstColumn="0" w:lastRowLastColumn="0"/>
+            </w:pPr>
+            <w:r>
+              <w:t>En h1 con el tema principal de la página</w:t>
+            </w:r>
+          </w:p>
+        </w:tc>
+        <w:tc>
+          <w:tcPr>
+            <w:tcW w:w="5275" w:type="dxa"/>
+            <w:vAlign w:val="center"/>
+          </w:tcPr>
+          <w:p>
+            <w:pPr>
+              <w:jc w:val="center"/>
+              <w:cnfStyle w:val="000000000000" w:firstRow="0" w:lastRow="0" w:firstColumn="0" w:lastColumn="0" w:oddVBand="0" w:evenVBand="0" w:oddHBand="0" w:evenHBand="0" w:firstRowFirstColumn="0" w:firstRowLastColumn="0" w:lastRowFirstColumn="0" w:lastRowLastColumn="0"/>
+            </w:pPr>
+            <w:r>
+              <w:t>"turnos, odontología, endodoncia, tratamiento de conducto, ortodoncia, prótesis, blanqueamiento, estética dental, caries, Portas Esquivel"</w:t>
+            </w:r>
+          </w:p>
+        </w:tc>
+        <w:tc>
+          <w:tcPr>
+            <w:tcW w:w="5276" w:type="dxa"/>
+            <w:vAlign w:val="center"/>
+          </w:tcPr>
+          <w:p>
+            <w:pPr>
+              <w:jc w:val="center"/>
+              <w:cnfStyle w:val="000000000000" w:firstRow="0" w:lastRow="0" w:firstColumn="0" w:lastColumn="0" w:oddVBand="0" w:evenVBand="0" w:oddHBand="0" w:evenHBand="0" w:firstRowFirstColumn="0" w:firstRowLastColumn="0" w:lastRowFirstColumn="0" w:lastRowLastColumn="0"/>
+            </w:pPr>
+            <w:r>
+              <w:t>"Obtenga su turno para soluciones integrales en estética dental, blanqueamiento, endodoncia, odontología general, ortodoncia y prótesis."</w:t>
+            </w:r>
+          </w:p>
+        </w:tc>
+      </w:tr>
+    </w:tbl>
+    <w:p/>
     <w:sectPr>
-      <w:pgSz w:w="11906" w:h="16838"/>
-      <w:pgMar w:top="1417" w:right="1701" w:bottom="1417" w:left="1701" w:header="708" w:footer="708" w:gutter="0"/>
+      <w:pgSz w:w="16838" w:h="11906" w:orient="landscape"/>
+      <w:pgMar w:top="720" w:right="720" w:bottom="720" w:left="720" w:header="708" w:footer="708" w:gutter="0"/>
       <w:cols w:space="708"/>
       <w:docGrid w:linePitch="360"/>
     </w:sectPr>
@@ -167,7 +630,7 @@
         <w:rFonts w:ascii="Wingdings" w:hAnsi="Wingdings" w:hint="default"/>
       </w:rPr>
     </w:lvl>
-    <w:lvl w:ilvl="3" w:tplc="2C0A0001" w:tentative="1">
+    <w:lvl w:ilvl="3" w:tplc="2C0A0001">
       <w:start w:val="1"/>
       <w:numFmt w:val="bullet"/>
       <w:lvlText w:val=""/>
@@ -683,6 +1146,329 @@
       <w:contextualSpacing/>
     </w:pPr>
   </w:style>
+  <w:style w:type="table" w:styleId="Tablaconcuadrcula">
+    <w:name w:val="Table Grid"/>
+    <w:basedOn w:val="Tablanormal"/>
+    <w:uiPriority w:val="39"/>
+    <w:rsid w:val="00467780"/>
+    <w:pPr>
+      <w:spacing w:after="0" w:line="240" w:lineRule="auto"/>
+    </w:pPr>
+    <w:tblPr>
+      <w:tblBorders>
+        <w:top w:val="single" w:sz="4" w:space="0" w:color="auto"/>
+        <w:left w:val="single" w:sz="4" w:space="0" w:color="auto"/>
+        <w:bottom w:val="single" w:sz="4" w:space="0" w:color="auto"/>
+        <w:right w:val="single" w:sz="4" w:space="0" w:color="auto"/>
+        <w:insideH w:val="single" w:sz="4" w:space="0" w:color="auto"/>
+        <w:insideV w:val="single" w:sz="4" w:space="0" w:color="auto"/>
+      </w:tblBorders>
+    </w:tblPr>
+  </w:style>
+  <w:style w:type="table" w:styleId="Tablaconcuadrcula5oscura-nfasis1">
+    <w:name w:val="Grid Table 5 Dark Accent 1"/>
+    <w:basedOn w:val="Tablanormal"/>
+    <w:uiPriority w:val="50"/>
+    <w:rsid w:val="00467780"/>
+    <w:pPr>
+      <w:spacing w:after="0" w:line="240" w:lineRule="auto"/>
+    </w:pPr>
+    <w:tblPr>
+      <w:tblStyleRowBandSize w:val="1"/>
+      <w:tblStyleColBandSize w:val="1"/>
+      <w:tblBorders>
+        <w:top w:val="single" w:sz="4" w:space="0" w:color="FFFFFF" w:themeColor="background1"/>
+        <w:left w:val="single" w:sz="4" w:space="0" w:color="FFFFFF" w:themeColor="background1"/>
+        <w:bottom w:val="single" w:sz="4" w:space="0" w:color="FFFFFF" w:themeColor="background1"/>
+        <w:right w:val="single" w:sz="4" w:space="0" w:color="FFFFFF" w:themeColor="background1"/>
+        <w:insideH w:val="single" w:sz="4" w:space="0" w:color="FFFFFF" w:themeColor="background1"/>
+        <w:insideV w:val="single" w:sz="4" w:space="0" w:color="FFFFFF" w:themeColor="background1"/>
+      </w:tblBorders>
+    </w:tblPr>
+    <w:tcPr>
+      <w:shd w:val="clear" w:color="auto" w:fill="D9E2F3" w:themeFill="accent1" w:themeFillTint="33"/>
+    </w:tcPr>
+    <w:tblStylePr w:type="firstRow">
+      <w:rPr>
+        <w:b/>
+        <w:bCs/>
+        <w:color w:val="FFFFFF" w:themeColor="background1"/>
+      </w:rPr>
+      <w:tblPr/>
+      <w:tcPr>
+        <w:tcBorders>
+          <w:top w:val="single" w:sz="4" w:space="0" w:color="FFFFFF" w:themeColor="background1"/>
+          <w:left w:val="single" w:sz="4" w:space="0" w:color="FFFFFF" w:themeColor="background1"/>
+          <w:right w:val="single" w:sz="4" w:space="0" w:color="FFFFFF" w:themeColor="background1"/>
+          <w:insideH w:val="nil"/>
+          <w:insideV w:val="nil"/>
+        </w:tcBorders>
+        <w:shd w:val="clear" w:color="auto" w:fill="4472C4" w:themeFill="accent1"/>
+      </w:tcPr>
+    </w:tblStylePr>
+    <w:tblStylePr w:type="lastRow">
+      <w:rPr>
+        <w:b/>
+        <w:bCs/>
+        <w:color w:val="FFFFFF" w:themeColor="background1"/>
+      </w:rPr>
+      <w:tblPr/>
+      <w:tcPr>
+        <w:tcBorders>
+          <w:left w:val="single" w:sz="4" w:space="0" w:color="FFFFFF" w:themeColor="background1"/>
+          <w:bottom w:val="single" w:sz="4" w:space="0" w:color="FFFFFF" w:themeColor="background1"/>
+          <w:right w:val="single" w:sz="4" w:space="0" w:color="FFFFFF" w:themeColor="background1"/>
+          <w:insideH w:val="nil"/>
+          <w:insideV w:val="nil"/>
+        </w:tcBorders>
+        <w:shd w:val="clear" w:color="auto" w:fill="4472C4" w:themeFill="accent1"/>
+      </w:tcPr>
+    </w:tblStylePr>
+    <w:tblStylePr w:type="firstCol">
+      <w:rPr>
+        <w:b/>
+        <w:bCs/>
+        <w:color w:val="FFFFFF" w:themeColor="background1"/>
+      </w:rPr>
+      <w:tblPr/>
+      <w:tcPr>
+        <w:tcBorders>
+          <w:top w:val="single" w:sz="4" w:space="0" w:color="FFFFFF" w:themeColor="background1"/>
+          <w:left w:val="single" w:sz="4" w:space="0" w:color="FFFFFF" w:themeColor="background1"/>
+          <w:bottom w:val="single" w:sz="4" w:space="0" w:color="FFFFFF" w:themeColor="background1"/>
+          <w:insideV w:val="nil"/>
+        </w:tcBorders>
+        <w:shd w:val="clear" w:color="auto" w:fill="4472C4" w:themeFill="accent1"/>
+      </w:tcPr>
+    </w:tblStylePr>
+    <w:tblStylePr w:type="lastCol">
+      <w:rPr>
+        <w:b/>
+        <w:bCs/>
+        <w:color w:val="FFFFFF" w:themeColor="background1"/>
+      </w:rPr>
+      <w:tblPr/>
+      <w:tcPr>
+        <w:tcBorders>
+          <w:top w:val="single" w:sz="4" w:space="0" w:color="FFFFFF" w:themeColor="background1"/>
+          <w:bottom w:val="single" w:sz="4" w:space="0" w:color="FFFFFF" w:themeColor="background1"/>
+          <w:right w:val="single" w:sz="4" w:space="0" w:color="FFFFFF" w:themeColor="background1"/>
+          <w:insideV w:val="nil"/>
+        </w:tcBorders>
+        <w:shd w:val="clear" w:color="auto" w:fill="4472C4" w:themeFill="accent1"/>
+      </w:tcPr>
+    </w:tblStylePr>
+    <w:tblStylePr w:type="band1Vert">
+      <w:tblPr/>
+      <w:tcPr>
+        <w:shd w:val="clear" w:color="auto" w:fill="B4C6E7" w:themeFill="accent1" w:themeFillTint="66"/>
+      </w:tcPr>
+    </w:tblStylePr>
+    <w:tblStylePr w:type="band1Horz">
+      <w:tblPr/>
+      <w:tcPr>
+        <w:shd w:val="clear" w:color="auto" w:fill="B4C6E7" w:themeFill="accent1" w:themeFillTint="66"/>
+      </w:tcPr>
+    </w:tblStylePr>
+  </w:style>
+  <w:style w:type="table" w:styleId="Tabladelista3-nfasis1">
+    <w:name w:val="List Table 3 Accent 1"/>
+    <w:basedOn w:val="Tablanormal"/>
+    <w:uiPriority w:val="48"/>
+    <w:rsid w:val="00467780"/>
+    <w:pPr>
+      <w:spacing w:after="0" w:line="240" w:lineRule="auto"/>
+    </w:pPr>
+    <w:tblPr>
+      <w:tblStyleRowBandSize w:val="1"/>
+      <w:tblStyleColBandSize w:val="1"/>
+      <w:tblBorders>
+        <w:top w:val="single" w:sz="4" w:space="0" w:color="4472C4" w:themeColor="accent1"/>
+        <w:left w:val="single" w:sz="4" w:space="0" w:color="4472C4" w:themeColor="accent1"/>
+        <w:bottom w:val="single" w:sz="4" w:space="0" w:color="4472C4" w:themeColor="accent1"/>
+        <w:right w:val="single" w:sz="4" w:space="0" w:color="4472C4" w:themeColor="accent1"/>
+      </w:tblBorders>
+    </w:tblPr>
+    <w:tblStylePr w:type="firstRow">
+      <w:rPr>
+        <w:b/>
+        <w:bCs/>
+        <w:color w:val="FFFFFF" w:themeColor="background1"/>
+      </w:rPr>
+      <w:tblPr/>
+      <w:tcPr>
+        <w:shd w:val="clear" w:color="auto" w:fill="4472C4" w:themeFill="accent1"/>
+      </w:tcPr>
+    </w:tblStylePr>
+    <w:tblStylePr w:type="lastRow">
+      <w:rPr>
+        <w:b/>
+        <w:bCs/>
+      </w:rPr>
+      <w:tblPr/>
+      <w:tcPr>
+        <w:tcBorders>
+          <w:top w:val="double" w:sz="4" w:space="0" w:color="4472C4" w:themeColor="accent1"/>
+        </w:tcBorders>
+        <w:shd w:val="clear" w:color="auto" w:fill="FFFFFF" w:themeFill="background1"/>
+      </w:tcPr>
+    </w:tblStylePr>
+    <w:tblStylePr w:type="firstCol">
+      <w:rPr>
+        <w:b/>
+        <w:bCs/>
+      </w:rPr>
+      <w:tblPr/>
+      <w:tcPr>
+        <w:tcBorders>
+          <w:right w:val="nil"/>
+        </w:tcBorders>
+        <w:shd w:val="clear" w:color="auto" w:fill="FFFFFF" w:themeFill="background1"/>
+      </w:tcPr>
+    </w:tblStylePr>
+    <w:tblStylePr w:type="lastCol">
+      <w:rPr>
+        <w:b/>
+        <w:bCs/>
+      </w:rPr>
+      <w:tblPr/>
+      <w:tcPr>
+        <w:tcBorders>
+          <w:left w:val="nil"/>
+        </w:tcBorders>
+        <w:shd w:val="clear" w:color="auto" w:fill="FFFFFF" w:themeFill="background1"/>
+      </w:tcPr>
+    </w:tblStylePr>
+    <w:tblStylePr w:type="band1Vert">
+      <w:tblPr/>
+      <w:tcPr>
+        <w:tcBorders>
+          <w:left w:val="single" w:sz="4" w:space="0" w:color="4472C4" w:themeColor="accent1"/>
+          <w:right w:val="single" w:sz="4" w:space="0" w:color="4472C4" w:themeColor="accent1"/>
+        </w:tcBorders>
+      </w:tcPr>
+    </w:tblStylePr>
+    <w:tblStylePr w:type="band1Horz">
+      <w:tblPr/>
+      <w:tcPr>
+        <w:tcBorders>
+          <w:top w:val="single" w:sz="4" w:space="0" w:color="4472C4" w:themeColor="accent1"/>
+          <w:bottom w:val="single" w:sz="4" w:space="0" w:color="4472C4" w:themeColor="accent1"/>
+          <w:insideH w:val="nil"/>
+        </w:tcBorders>
+      </w:tcPr>
+    </w:tblStylePr>
+    <w:tblStylePr w:type="neCell">
+      <w:tblPr/>
+      <w:tcPr>
+        <w:tcBorders>
+          <w:left w:val="nil"/>
+          <w:bottom w:val="nil"/>
+        </w:tcBorders>
+      </w:tcPr>
+    </w:tblStylePr>
+    <w:tblStylePr w:type="nwCell">
+      <w:tblPr/>
+      <w:tcPr>
+        <w:tcBorders>
+          <w:bottom w:val="nil"/>
+          <w:right w:val="nil"/>
+        </w:tcBorders>
+      </w:tcPr>
+    </w:tblStylePr>
+    <w:tblStylePr w:type="seCell">
+      <w:tblPr/>
+      <w:tcPr>
+        <w:tcBorders>
+          <w:top w:val="double" w:sz="4" w:space="0" w:color="4472C4" w:themeColor="accent1"/>
+          <w:left w:val="nil"/>
+        </w:tcBorders>
+      </w:tcPr>
+    </w:tblStylePr>
+    <w:tblStylePr w:type="swCell">
+      <w:tblPr/>
+      <w:tcPr>
+        <w:tcBorders>
+          <w:top w:val="double" w:sz="4" w:space="0" w:color="4472C4" w:themeColor="accent1"/>
+          <w:right w:val="nil"/>
+        </w:tcBorders>
+      </w:tcPr>
+    </w:tblStylePr>
+  </w:style>
+  <w:style w:type="table" w:styleId="Tabladelista4-nfasis1">
+    <w:name w:val="List Table 4 Accent 1"/>
+    <w:basedOn w:val="Tablanormal"/>
+    <w:uiPriority w:val="49"/>
+    <w:rsid w:val="00467780"/>
+    <w:pPr>
+      <w:spacing w:after="0" w:line="240" w:lineRule="auto"/>
+    </w:pPr>
+    <w:tblPr>
+      <w:tblStyleRowBandSize w:val="1"/>
+      <w:tblStyleColBandSize w:val="1"/>
+      <w:tblBorders>
+        <w:top w:val="single" w:sz="4" w:space="0" w:color="8EAADB" w:themeColor="accent1" w:themeTint="99"/>
+        <w:left w:val="single" w:sz="4" w:space="0" w:color="8EAADB" w:themeColor="accent1" w:themeTint="99"/>
+        <w:bottom w:val="single" w:sz="4" w:space="0" w:color="8EAADB" w:themeColor="accent1" w:themeTint="99"/>
+        <w:right w:val="single" w:sz="4" w:space="0" w:color="8EAADB" w:themeColor="accent1" w:themeTint="99"/>
+        <w:insideH w:val="single" w:sz="4" w:space="0" w:color="8EAADB" w:themeColor="accent1" w:themeTint="99"/>
+      </w:tblBorders>
+    </w:tblPr>
+    <w:tblStylePr w:type="firstRow">
+      <w:rPr>
+        <w:b/>
+        <w:bCs/>
+        <w:color w:val="FFFFFF" w:themeColor="background1"/>
+      </w:rPr>
+      <w:tblPr/>
+      <w:tcPr>
+        <w:tcBorders>
+          <w:top w:val="single" w:sz="4" w:space="0" w:color="4472C4" w:themeColor="accent1"/>
+          <w:left w:val="single" w:sz="4" w:space="0" w:color="4472C4" w:themeColor="accent1"/>
+          <w:bottom w:val="single" w:sz="4" w:space="0" w:color="4472C4" w:themeColor="accent1"/>
+          <w:right w:val="single" w:sz="4" w:space="0" w:color="4472C4" w:themeColor="accent1"/>
+          <w:insideH w:val="nil"/>
+        </w:tcBorders>
+        <w:shd w:val="clear" w:color="auto" w:fill="4472C4" w:themeFill="accent1"/>
+      </w:tcPr>
+    </w:tblStylePr>
+    <w:tblStylePr w:type="lastRow">
+      <w:rPr>
+        <w:b/>
+        <w:bCs/>
+      </w:rPr>
+      <w:tblPr/>
+      <w:tcPr>
+        <w:tcBorders>
+          <w:top w:val="double" w:sz="4" w:space="0" w:color="8EAADB" w:themeColor="accent1" w:themeTint="99"/>
+        </w:tcBorders>
+      </w:tcPr>
+    </w:tblStylePr>
+    <w:tblStylePr w:type="firstCol">
+      <w:rPr>
+        <w:b/>
+        <w:bCs/>
+      </w:rPr>
+    </w:tblStylePr>
+    <w:tblStylePr w:type="lastCol">
+      <w:rPr>
+        <w:b/>
+        <w:bCs/>
+      </w:rPr>
+    </w:tblStylePr>
+    <w:tblStylePr w:type="band1Vert">
+      <w:tblPr/>
+      <w:tcPr>
+        <w:shd w:val="clear" w:color="auto" w:fill="D9E2F3" w:themeFill="accent1" w:themeFillTint="33"/>
+      </w:tcPr>
+    </w:tblStylePr>
+    <w:tblStylePr w:type="band1Horz">
+      <w:tblPr/>
+      <w:tcPr>
+        <w:shd w:val="clear" w:color="auto" w:fill="D9E2F3" w:themeFill="accent1" w:themeFillTint="33"/>
+      </w:tcPr>
+    </w:tblStylePr>
+  </w:style>
 </w:styles>
 </file>
 

</xml_diff>